<commit_message>
Author Statement + Data Tables
</commit_message>
<xml_diff>
--- a/Author Statement.docx
+++ b/Author Statement.docx
@@ -7,7 +7,10 @@
         <w:pStyle w:val="Heading1"/>
       </w:pPr>
       <w:r>
-        <w:t>Author Statement</w:t>
+        <w:t xml:space="preserve">Author </w:t>
+      </w:r>
+      <w:r>
+        <w:t>Contributions</w:t>
       </w:r>
     </w:p>
     <w:p/>
@@ -151,6 +154,7 @@
     <w:lsdException w:name="HTML Sample" w:semiHidden="1" w:unhideWhenUsed="1"/>
     <w:lsdException w:name="HTML Typewriter" w:semiHidden="1" w:unhideWhenUsed="1"/>
     <w:lsdException w:name="HTML Variable" w:semiHidden="1" w:unhideWhenUsed="1"/>
+    <w:lsdException w:name="Normal Table" w:semiHidden="1" w:unhideWhenUsed="1"/>
     <w:lsdException w:name="annotation subject" w:semiHidden="1" w:unhideWhenUsed="1"/>
     <w:lsdException w:name="No List" w:semiHidden="1" w:unhideWhenUsed="1"/>
     <w:lsdException w:name="Outline List 1" w:semiHidden="1" w:unhideWhenUsed="1"/>
@@ -196,9 +200,11 @@
     <w:lsdException w:name="Table Subtle 1" w:semiHidden="1" w:unhideWhenUsed="1"/>
     <w:lsdException w:name="Table Subtle 2" w:semiHidden="1" w:unhideWhenUsed="1"/>
     <w:lsdException w:name="Table Web 1" w:semiHidden="1" w:unhideWhenUsed="1"/>
+    <w:lsdException w:name="Table Web 2" w:semiHidden="1" w:unhideWhenUsed="1"/>
     <w:lsdException w:name="Table Web 3" w:semiHidden="1" w:unhideWhenUsed="1"/>
     <w:lsdException w:name="Balloon Text" w:semiHidden="1" w:unhideWhenUsed="1"/>
     <w:lsdException w:name="Table Grid" w:uiPriority="39"/>
+    <w:lsdException w:name="Table Theme" w:semiHidden="1" w:unhideWhenUsed="1"/>
     <w:lsdException w:name="Placeholder Text" w:semiHidden="1"/>
     <w:lsdException w:name="No Spacing" w:uiPriority="1" w:qFormat="1"/>
     <w:lsdException w:name="Light Shading" w:uiPriority="60"/>

</xml_diff>